<commit_message>
shemotech lab1 in work
</commit_message>
<xml_diff>
--- a/курсовая трпс/миков - Шаблон ТЗ 2020 — копия.docx
+++ b/курсовая трпс/миков - Шаблон ТЗ 2020 — копия.docx
@@ -2247,28 +2247,7 @@
       <w:r>
         <w:t xml:space="preserve">Исходные данные</w:t>
       </w:r>
-      <w:r>
-        <w:t xml:space="preserve"> </w:t>
-      </w:r>
-      <w:r>
-        <w:rPr>
-          <w:highlight w:val="yellow"/>
-        </w:rPr>
-        <w:t xml:space="preserve">(</w:t>
-      </w:r>
-      <w:r>
-        <w:rPr>
-          <w:spacing w:val="0"/>
-          <w:highlight w:val="yellow"/>
-        </w:rPr>
-        <w:t xml:space="preserve">если они предусматриваются</w:t>
-      </w:r>
-      <w:r>
-        <w:rPr>
-          <w:highlight w:val="yellow"/>
-        </w:rPr>
-        <w:t xml:space="preserve">)</w:t>
-      </w:r>
+      <w:r/>
       <w:r>
         <w:t xml:space="preserve">:</w:t>
       </w:r>
@@ -2276,42 +2255,310 @@
     </w:p>
     <w:p>
       <w:pPr>
-        <w:pStyle w:val="894"/>
-        <w:rPr>
-          <w:highlight w:val="yellow"/>
-        </w:rPr>
-      </w:pPr>
-      <w:r>
-        <w:rPr>
-          <w:highlight w:val="yellow"/>
-        </w:rPr>
-        <w:t xml:space="preserve">данные</w:t>
-      </w:r>
-      <w:r>
-        <w:rPr>
-          <w:highlight w:val="yellow"/>
-        </w:rPr>
-        <w:t xml:space="preserve"> 1;</w:t>
-      </w:r>
-      <w:r/>
+        <w:pStyle w:val="867"/>
+        <w:ind w:left="720"/>
+        <w:spacing w:lineRule="auto" w:line="480"/>
+        <w:rPr>
+          <w:highlight w:val="green"/>
+        </w:rPr>
+      </w:pPr>
+      <w:r>
+        <w:rPr>
+          <w:highlight w:val="green"/>
+        </w:rPr>
+        <w:t xml:space="preserve">4.1.2.1</w:t>
+      </w:r>
+      <w:r>
+        <w:rPr>
+          <w:highlight w:val="green"/>
+        </w:rPr>
+        <w:t xml:space="preserve"> </w:t>
+      </w:r>
+      <w:r>
+        <w:rPr>
+          <w:highlight w:val="green"/>
+        </w:rPr>
+        <w:t xml:space="preserve">Аутентификационные данные</w:t>
+      </w:r>
+      <w:r>
+        <w:rPr>
+          <w:highlight w:val="green"/>
+          <w:lang w:val="en-US"/>
+        </w:rPr>
+        <w:t xml:space="preserve">:</w:t>
+      </w:r>
+      <w:r>
+        <w:rPr>
+          <w:highlight w:val="green"/>
+        </w:rPr>
+      </w:r>
+      <w:r>
+        <w:rPr>
+          <w:highlight w:val="green"/>
+        </w:rPr>
+      </w:r>
     </w:p>
     <w:p>
       <w:pPr>
-        <w:pStyle w:val="894"/>
-      </w:pPr>
-      <w:r>
-        <w:rPr>
-          <w:highlight w:val="yellow"/>
-        </w:rPr>
-        <w:t xml:space="preserve">данные </w:t>
-      </w:r>
-      <w:r>
-        <w:rPr>
-          <w:highlight w:val="yellow"/>
-        </w:rPr>
-        <w:t xml:space="preserve">2 и т.д</w:t>
-      </w:r>
-      <w:r/>
+        <w:pStyle w:val="867"/>
+        <w:numPr>
+          <w:ilvl w:val="0"/>
+          <w:numId w:val="6"/>
+        </w:numPr>
+        <w:spacing w:lineRule="auto" w:line="480"/>
+        <w:rPr>
+          <w:highlight w:val="green"/>
+        </w:rPr>
+      </w:pPr>
+      <w:r>
+        <w:rPr>
+          <w:highlight w:val="green"/>
+          <w:lang w:val="ru-RU"/>
+        </w:rPr>
+        <w:t xml:space="preserve">идентификатор в </w:t>
+      </w:r>
+      <w:r>
+        <w:rPr>
+          <w:highlight w:val="green"/>
+          <w:lang w:val="en-US"/>
+        </w:rPr>
+        <w:t xml:space="preserve">telegram</w:t>
+      </w:r>
+      <w:r>
+        <w:rPr>
+          <w:highlight w:val="green"/>
+          <w:lang w:val="en-US"/>
+        </w:rPr>
+      </w:r>
+    </w:p>
+    <w:p>
+      <w:pPr>
+        <w:pStyle w:val="867"/>
+        <w:numPr>
+          <w:ilvl w:val="0"/>
+          <w:numId w:val="6"/>
+        </w:numPr>
+        <w:spacing w:lineRule="auto" w:line="480"/>
+        <w:rPr>
+          <w:highlight w:val="green"/>
+        </w:rPr>
+      </w:pPr>
+      <w:r>
+        <w:rPr>
+          <w:highlight w:val="green"/>
+          <w:lang w:val="ru-RU"/>
+        </w:rPr>
+        <w:t xml:space="preserve">пароль</w:t>
+      </w:r>
+      <w:r>
+        <w:rPr>
+          <w:highlight w:val="green"/>
+          <w:lang w:val="en-US"/>
+        </w:rPr>
+      </w:r>
+    </w:p>
+    <w:p>
+      <w:pPr>
+        <w:pStyle w:val="867"/>
+        <w:ind w:left="0" w:firstLine="0"/>
+        <w:spacing w:lineRule="auto" w:line="480"/>
+        <w:rPr>
+          <w:highlight w:val="green"/>
+        </w:rPr>
+      </w:pPr>
+      <w:r>
+        <w:rPr>
+          <w:highlight w:val="green"/>
+          <w:lang w:val="en-US"/>
+        </w:rPr>
+        <w:tab/>
+      </w:r>
+      <w:r>
+        <w:rPr>
+          <w:highlight w:val="green"/>
+          <w:lang w:val="ru-RU"/>
+        </w:rPr>
+        <w:t xml:space="preserve">4.1.2.2 Регистрационные данные</w:t>
+      </w:r>
+      <w:r>
+        <w:rPr>
+          <w:highlight w:val="green"/>
+          <w:lang w:val="en-US"/>
+        </w:rPr>
+        <w:t xml:space="preserve">:</w:t>
+      </w:r>
+      <w:r>
+        <w:rPr>
+          <w:highlight w:val="green"/>
+          <w:lang w:val="ru-RU"/>
+        </w:rPr>
+      </w:r>
+      <w:r>
+        <w:rPr>
+          <w:highlight w:val="green"/>
+          <w:lang w:val="en-US"/>
+        </w:rPr>
+      </w:r>
+    </w:p>
+    <w:p>
+      <w:pPr>
+        <w:pStyle w:val="867"/>
+        <w:numPr>
+          <w:ilvl w:val="0"/>
+          <w:numId w:val="8"/>
+        </w:numPr>
+        <w:spacing w:lineRule="auto" w:line="480"/>
+        <w:rPr>
+          <w:highlight w:val="green"/>
+        </w:rPr>
+      </w:pPr>
+      <w:r>
+        <w:rPr>
+          <w:highlight w:val="green"/>
+          <w:lang w:val="ru-RU"/>
+        </w:rPr>
+        <w:t xml:space="preserve">имя</w:t>
+      </w:r>
+      <w:r>
+        <w:rPr>
+          <w:highlight w:val="green"/>
+          <w:lang w:val="en-US"/>
+        </w:rPr>
+      </w:r>
+    </w:p>
+    <w:p>
+      <w:pPr>
+        <w:pStyle w:val="867"/>
+        <w:numPr>
+          <w:ilvl w:val="0"/>
+          <w:numId w:val="8"/>
+        </w:numPr>
+        <w:spacing w:lineRule="auto" w:line="480"/>
+        <w:rPr>
+          <w:highlight w:val="green"/>
+        </w:rPr>
+      </w:pPr>
+      <w:r>
+        <w:rPr>
+          <w:highlight w:val="green"/>
+          <w:lang w:val="ru-RU"/>
+        </w:rPr>
+        <w:t xml:space="preserve">фамилия</w:t>
+      </w:r>
+      <w:r>
+        <w:rPr>
+          <w:highlight w:val="green"/>
+          <w:lang w:val="en-US"/>
+        </w:rPr>
+      </w:r>
+    </w:p>
+    <w:p>
+      <w:pPr>
+        <w:pStyle w:val="867"/>
+        <w:numPr>
+          <w:ilvl w:val="0"/>
+          <w:numId w:val="8"/>
+        </w:numPr>
+        <w:spacing w:lineRule="auto" w:line="480"/>
+        <w:rPr>
+          <w:highlight w:val="green"/>
+        </w:rPr>
+      </w:pPr>
+      <w:r>
+        <w:rPr>
+          <w:highlight w:val="green"/>
+          <w:lang w:val="ru-RU"/>
+        </w:rPr>
+        <w:t xml:space="preserve">факультет</w:t>
+      </w:r>
+      <w:r>
+        <w:rPr>
+          <w:highlight w:val="green"/>
+          <w:lang w:val="en-US"/>
+        </w:rPr>
+      </w:r>
+    </w:p>
+    <w:p>
+      <w:pPr>
+        <w:pStyle w:val="867"/>
+        <w:numPr>
+          <w:ilvl w:val="0"/>
+          <w:numId w:val="8"/>
+        </w:numPr>
+        <w:spacing w:lineRule="auto" w:line="480"/>
+        <w:rPr>
+          <w:highlight w:val="green"/>
+        </w:rPr>
+      </w:pPr>
+      <w:r>
+        <w:rPr>
+          <w:highlight w:val="green"/>
+          <w:lang w:val="ru-RU"/>
+        </w:rPr>
+        <w:t xml:space="preserve">кафедра</w:t>
+      </w:r>
+      <w:r>
+        <w:rPr>
+          <w:highlight w:val="green"/>
+          <w:lang w:val="en-US"/>
+        </w:rPr>
+      </w:r>
+    </w:p>
+    <w:p>
+      <w:pPr>
+        <w:pStyle w:val="867"/>
+        <w:numPr>
+          <w:ilvl w:val="0"/>
+          <w:numId w:val="8"/>
+        </w:numPr>
+        <w:spacing w:lineRule="auto" w:line="480"/>
+        <w:rPr>
+          <w:highlight w:val="green"/>
+        </w:rPr>
+      </w:pPr>
+      <w:r>
+        <w:rPr>
+          <w:highlight w:val="green"/>
+          <w:lang w:val="ru-RU"/>
+        </w:rPr>
+        <w:t xml:space="preserve">курс</w:t>
+      </w:r>
+      <w:r>
+        <w:rPr>
+          <w:highlight w:val="green"/>
+          <w:lang w:val="en-US"/>
+        </w:rPr>
+      </w:r>
+    </w:p>
+    <w:p>
+      <w:pPr>
+        <w:pStyle w:val="867"/>
+        <w:numPr>
+          <w:ilvl w:val="0"/>
+          <w:numId w:val="8"/>
+        </w:numPr>
+        <w:spacing w:lineRule="auto" w:line="480"/>
+        <w:rPr>
+          <w:highlight w:val="green"/>
+        </w:rPr>
+      </w:pPr>
+      <w:r>
+        <w:rPr>
+          <w:highlight w:val="green"/>
+          <w:lang w:val="ru-RU"/>
+        </w:rPr>
+        <w:t xml:space="preserve">контактные данные</w:t>
+      </w:r>
+      <w:r>
+        <w:rPr>
+          <w:highlight w:val="green"/>
+        </w:rPr>
+      </w:r>
+      <w:r>
+        <w:rPr>
+          <w:highlight w:val="green"/>
+        </w:rPr>
+      </w:r>
     </w:p>
     <w:p>
       <w:pPr>
@@ -3053,44 +3300,10 @@
         <w:t xml:space="preserve">Разрабатываемые программные модули должны быть самодокументированы, т.е. тексты программ должны содержать все необходимые комментарии.</w:t>
       </w:r>
       <w:r/>
-    </w:p>
-    <w:p>
-      <w:pPr>
-        <w:pStyle w:val="883"/>
-      </w:pPr>
       <w:r>
         <w:rPr>
           <w:highlight w:val="yellow"/>
         </w:rPr>
-        <w:t xml:space="preserve">5.2</w:t>
-      </w:r>
-      <w:r>
-        <w:rPr>
-          <w:highlight w:val="yellow"/>
-        </w:rPr>
-        <w:t xml:space="preserve"> </w:t>
-      </w:r>
-      <w:r>
-        <w:rPr>
-          <w:highlight w:val="yellow"/>
-        </w:rPr>
-        <w:t xml:space="preserve">Разрабатываемое программное обеспечение должно включать справочную си</w:t>
-      </w:r>
-      <w:r>
-        <w:rPr>
-          <w:highlight w:val="yellow"/>
-        </w:rPr>
-        <w:t xml:space="preserve">с</w:t>
-      </w:r>
-      <w:r>
-        <w:rPr>
-          <w:highlight w:val="yellow"/>
-        </w:rPr>
-        <w:t xml:space="preserve">тему.</w:t>
-      </w:r>
-      <w:r>
-        <w:t xml:space="preserve">  </w:t>
-        <w:tab/>
       </w:r>
       <w:r/>
     </w:p>
@@ -3101,7 +3314,7 @@
         <w:spacing w:lineRule="auto" w:line="480"/>
       </w:pPr>
       <w:r>
-        <w:t xml:space="preserve">5.3</w:t>
+        <w:t xml:space="preserve">5.2</w:t>
       </w:r>
       <w:r>
         <w:t xml:space="preserve"> </w:t>
@@ -3121,7 +3334,7 @@
         </w:tabs>
       </w:pPr>
       <w:r>
-        <w:t xml:space="preserve">5.3.1</w:t>
+        <w:t xml:space="preserve">5.2.1</w:t>
       </w:r>
       <w:r>
         <w:t xml:space="preserve"> </w:t>
@@ -3147,7 +3360,7 @@
         </w:tabs>
       </w:pPr>
       <w:r>
-        <w:t xml:space="preserve">5.3.2</w:t>
+        <w:t xml:space="preserve">5.2.2</w:t>
       </w:r>
       <w:r>
         <w:t xml:space="preserve"> </w:t>
@@ -3173,7 +3386,7 @@
         </w:tabs>
       </w:pPr>
       <w:r>
-        <w:t xml:space="preserve">5.3.3</w:t>
+        <w:t xml:space="preserve">5.2.3</w:t>
       </w:r>
       <w:r>
         <w:t xml:space="preserve"> </w:t>
@@ -3199,7 +3412,7 @@
         </w:tabs>
       </w:pPr>
       <w:r>
-        <w:t xml:space="preserve">5.4</w:t>
+        <w:t xml:space="preserve">5.3</w:t>
       </w:r>
       <w:r>
         <w:t xml:space="preserve"> </w:t>
@@ -3228,7 +3441,7 @@
         <w:rPr>
           <w:highlight w:val="green"/>
         </w:rPr>
-        <w:t xml:space="preserve">5.4.1</w:t>
+        <w:t xml:space="preserve">5.3.1</w:t>
       </w:r>
       <w:r>
         <w:rPr>
@@ -3265,7 +3478,7 @@
         <w:rPr>
           <w:highlight w:val="green"/>
         </w:rPr>
-        <w:t xml:space="preserve">5.4.2</w:t>
+        <w:t xml:space="preserve">5.3.2</w:t>
       </w:r>
       <w:r>
         <w:rPr>
@@ -3296,7 +3509,7 @@
         <w:rPr>
           <w:highlight w:val="green"/>
         </w:rPr>
-        <w:t xml:space="preserve">5.4.3</w:t>
+        <w:t xml:space="preserve">5.3.3</w:t>
       </w:r>
       <w:r>
         <w:rPr>
@@ -3327,7 +3540,7 @@
         <w:rPr>
           <w:highlight w:val="green"/>
         </w:rPr>
-        <w:t xml:space="preserve">5.4.4 </w:t>
+        <w:t xml:space="preserve">5.3.4 </w:t>
       </w:r>
       <w:r>
         <w:rPr>
@@ -3352,7 +3565,7 @@
         <w:rPr>
           <w:highlight w:val="green"/>
         </w:rPr>
-        <w:t xml:space="preserve">5.4.5 Концептуальная диаграмма классов;</w:t>
+        <w:t xml:space="preserve">5.3.5 Концептуальная диаграмма классов;</w:t>
       </w:r>
       <w:r>
         <w:rPr>
@@ -3371,7 +3584,7 @@
         <w:rPr>
           <w:highlight w:val="green"/>
         </w:rPr>
-        <w:t xml:space="preserve">5.4.6 Функциональная диаграмма;</w:t>
+        <w:t xml:space="preserve">5.3.6 Функциональная диаграмма;</w:t>
       </w:r>
       <w:r>
         <w:rPr>
@@ -3390,7 +3603,7 @@
         <w:rPr>
           <w:highlight w:val="green"/>
         </w:rPr>
-        <w:t xml:space="preserve">5.4.7 Диаграмма состояний интерфейса;</w:t>
+        <w:t xml:space="preserve">5.3.7 Диаграмма состояний интерфейса;</w:t>
       </w:r>
       <w:r>
         <w:rPr>
@@ -3409,7 +3622,7 @@
         <w:rPr>
           <w:highlight w:val="green"/>
         </w:rPr>
-        <w:t xml:space="preserve">5.4.8 Иерархии меню.</w:t>
+        <w:t xml:space="preserve">5.3.8 Иерархии меню.</w:t>
       </w:r>
       <w:r>
         <w:rPr>
@@ -6694,6 +6907,393 @@
       </w:rPr>
     </w:lvl>
   </w:abstractNum>
+  <w:abstractNum w:abstractNumId="5">
+    <w:multiLevelType w:val="hybridMultilevel"/>
+    <w:lvl w:ilvl="0">
+      <w:start w:val="1"/>
+      <w:numFmt w:val="bullet"/>
+      <w:isLgl w:val="false"/>
+      <w:suff w:val="tab"/>
+      <w:lvlText w:val="–"/>
+      <w:lvlJc w:val="left"/>
+      <w:pPr>
+        <w:ind w:left="1429" w:hanging="360"/>
+      </w:pPr>
+      <w:rPr>
+        <w:rFonts w:ascii="Arial" w:hAnsi="Arial" w:cs="Arial" w:eastAsia="Arial" w:hint="default"/>
+      </w:rPr>
+    </w:lvl>
+    <w:lvl w:ilvl="1">
+      <w:start w:val="1"/>
+      <w:numFmt w:val="bullet"/>
+      <w:isLgl w:val="false"/>
+      <w:suff w:val="tab"/>
+      <w:lvlText w:val="o"/>
+      <w:lvlJc w:val="left"/>
+      <w:pPr>
+        <w:ind w:left="2149" w:hanging="360"/>
+      </w:pPr>
+      <w:rPr>
+        <w:rFonts w:ascii="Courier New" w:hAnsi="Courier New" w:cs="Courier New" w:eastAsia="Courier New" w:hint="default"/>
+      </w:rPr>
+    </w:lvl>
+    <w:lvl w:ilvl="2">
+      <w:start w:val="1"/>
+      <w:numFmt w:val="bullet"/>
+      <w:isLgl w:val="false"/>
+      <w:suff w:val="tab"/>
+      <w:lvlText w:val="§"/>
+      <w:lvlJc w:val="left"/>
+      <w:pPr>
+        <w:ind w:left="2869" w:hanging="360"/>
+      </w:pPr>
+      <w:rPr>
+        <w:rFonts w:ascii="Wingdings" w:hAnsi="Wingdings" w:cs="Wingdings" w:eastAsia="Wingdings" w:hint="default"/>
+      </w:rPr>
+    </w:lvl>
+    <w:lvl w:ilvl="3">
+      <w:start w:val="1"/>
+      <w:numFmt w:val="bullet"/>
+      <w:isLgl w:val="false"/>
+      <w:suff w:val="tab"/>
+      <w:lvlText w:val="·"/>
+      <w:lvlJc w:val="left"/>
+      <w:pPr>
+        <w:ind w:left="3589" w:hanging="360"/>
+      </w:pPr>
+      <w:rPr>
+        <w:rFonts w:ascii="Symbol" w:hAnsi="Symbol" w:cs="Symbol" w:eastAsia="Symbol" w:hint="default"/>
+      </w:rPr>
+    </w:lvl>
+    <w:lvl w:ilvl="4">
+      <w:start w:val="1"/>
+      <w:numFmt w:val="bullet"/>
+      <w:isLgl w:val="false"/>
+      <w:suff w:val="tab"/>
+      <w:lvlText w:val="o"/>
+      <w:lvlJc w:val="left"/>
+      <w:pPr>
+        <w:ind w:left="4309" w:hanging="360"/>
+      </w:pPr>
+      <w:rPr>
+        <w:rFonts w:ascii="Courier New" w:hAnsi="Courier New" w:cs="Courier New" w:eastAsia="Courier New" w:hint="default"/>
+      </w:rPr>
+    </w:lvl>
+    <w:lvl w:ilvl="5">
+      <w:start w:val="1"/>
+      <w:numFmt w:val="bullet"/>
+      <w:isLgl w:val="false"/>
+      <w:suff w:val="tab"/>
+      <w:lvlText w:val="§"/>
+      <w:lvlJc w:val="left"/>
+      <w:pPr>
+        <w:ind w:left="5029" w:hanging="360"/>
+      </w:pPr>
+      <w:rPr>
+        <w:rFonts w:ascii="Wingdings" w:hAnsi="Wingdings" w:cs="Wingdings" w:eastAsia="Wingdings" w:hint="default"/>
+      </w:rPr>
+    </w:lvl>
+    <w:lvl w:ilvl="6">
+      <w:start w:val="1"/>
+      <w:numFmt w:val="bullet"/>
+      <w:isLgl w:val="false"/>
+      <w:suff w:val="tab"/>
+      <w:lvlText w:val="·"/>
+      <w:lvlJc w:val="left"/>
+      <w:pPr>
+        <w:ind w:left="5749" w:hanging="360"/>
+      </w:pPr>
+      <w:rPr>
+        <w:rFonts w:ascii="Symbol" w:hAnsi="Symbol" w:cs="Symbol" w:eastAsia="Symbol" w:hint="default"/>
+      </w:rPr>
+    </w:lvl>
+    <w:lvl w:ilvl="7">
+      <w:start w:val="1"/>
+      <w:numFmt w:val="bullet"/>
+      <w:isLgl w:val="false"/>
+      <w:suff w:val="tab"/>
+      <w:lvlText w:val="o"/>
+      <w:lvlJc w:val="left"/>
+      <w:pPr>
+        <w:ind w:left="6469" w:hanging="360"/>
+      </w:pPr>
+      <w:rPr>
+        <w:rFonts w:ascii="Courier New" w:hAnsi="Courier New" w:cs="Courier New" w:eastAsia="Courier New" w:hint="default"/>
+      </w:rPr>
+    </w:lvl>
+    <w:lvl w:ilvl="8">
+      <w:start w:val="1"/>
+      <w:numFmt w:val="bullet"/>
+      <w:isLgl w:val="false"/>
+      <w:suff w:val="tab"/>
+      <w:lvlText w:val="§"/>
+      <w:lvlJc w:val="left"/>
+      <w:pPr>
+        <w:ind w:left="7189" w:hanging="360"/>
+      </w:pPr>
+      <w:rPr>
+        <w:rFonts w:ascii="Wingdings" w:hAnsi="Wingdings" w:cs="Wingdings" w:eastAsia="Wingdings" w:hint="default"/>
+      </w:rPr>
+    </w:lvl>
+  </w:abstractNum>
+  <w:abstractNum w:abstractNumId="6">
+    <w:multiLevelType w:val="hybridMultilevel"/>
+    <w:lvl w:ilvl="0">
+      <w:start w:val="1"/>
+      <w:numFmt w:val="bullet"/>
+      <w:isLgl w:val="false"/>
+      <w:suff w:val="tab"/>
+      <w:lvlText w:val="–"/>
+      <w:lvlJc w:val="left"/>
+      <w:pPr>
+        <w:ind w:left="709" w:hanging="360"/>
+      </w:pPr>
+      <w:rPr>
+        <w:rFonts w:ascii="Arial" w:hAnsi="Arial" w:cs="Arial" w:eastAsia="Arial" w:hint="default"/>
+      </w:rPr>
+    </w:lvl>
+    <w:lvl w:ilvl="1">
+      <w:start w:val="1"/>
+      <w:numFmt w:val="bullet"/>
+      <w:isLgl w:val="false"/>
+      <w:suff w:val="tab"/>
+      <w:lvlText w:val="o"/>
+      <w:lvlJc w:val="left"/>
+      <w:pPr>
+        <w:ind w:left="1429" w:hanging="360"/>
+      </w:pPr>
+      <w:rPr>
+        <w:rFonts w:ascii="Courier New" w:hAnsi="Courier New" w:cs="Courier New" w:eastAsia="Courier New" w:hint="default"/>
+      </w:rPr>
+    </w:lvl>
+    <w:lvl w:ilvl="2">
+      <w:start w:val="1"/>
+      <w:numFmt w:val="bullet"/>
+      <w:isLgl w:val="false"/>
+      <w:suff w:val="tab"/>
+      <w:lvlText w:val="§"/>
+      <w:lvlJc w:val="left"/>
+      <w:pPr>
+        <w:ind w:left="2149" w:hanging="360"/>
+      </w:pPr>
+      <w:rPr>
+        <w:rFonts w:ascii="Wingdings" w:hAnsi="Wingdings" w:cs="Wingdings" w:eastAsia="Wingdings" w:hint="default"/>
+      </w:rPr>
+    </w:lvl>
+    <w:lvl w:ilvl="3">
+      <w:start w:val="1"/>
+      <w:numFmt w:val="bullet"/>
+      <w:isLgl w:val="false"/>
+      <w:suff w:val="tab"/>
+      <w:lvlText w:val="·"/>
+      <w:lvlJc w:val="left"/>
+      <w:pPr>
+        <w:ind w:left="2869" w:hanging="360"/>
+      </w:pPr>
+      <w:rPr>
+        <w:rFonts w:ascii="Symbol" w:hAnsi="Symbol" w:cs="Symbol" w:eastAsia="Symbol" w:hint="default"/>
+      </w:rPr>
+    </w:lvl>
+    <w:lvl w:ilvl="4">
+      <w:start w:val="1"/>
+      <w:numFmt w:val="bullet"/>
+      <w:isLgl w:val="false"/>
+      <w:suff w:val="tab"/>
+      <w:lvlText w:val="o"/>
+      <w:lvlJc w:val="left"/>
+      <w:pPr>
+        <w:ind w:left="3589" w:hanging="360"/>
+      </w:pPr>
+      <w:rPr>
+        <w:rFonts w:ascii="Courier New" w:hAnsi="Courier New" w:cs="Courier New" w:eastAsia="Courier New" w:hint="default"/>
+      </w:rPr>
+    </w:lvl>
+    <w:lvl w:ilvl="5">
+      <w:start w:val="1"/>
+      <w:numFmt w:val="bullet"/>
+      <w:isLgl w:val="false"/>
+      <w:suff w:val="tab"/>
+      <w:lvlText w:val="§"/>
+      <w:lvlJc w:val="left"/>
+      <w:pPr>
+        <w:ind w:left="4309" w:hanging="360"/>
+      </w:pPr>
+      <w:rPr>
+        <w:rFonts w:ascii="Wingdings" w:hAnsi="Wingdings" w:cs="Wingdings" w:eastAsia="Wingdings" w:hint="default"/>
+      </w:rPr>
+    </w:lvl>
+    <w:lvl w:ilvl="6">
+      <w:start w:val="1"/>
+      <w:numFmt w:val="bullet"/>
+      <w:isLgl w:val="false"/>
+      <w:suff w:val="tab"/>
+      <w:lvlText w:val="·"/>
+      <w:lvlJc w:val="left"/>
+      <w:pPr>
+        <w:ind w:left="5029" w:hanging="360"/>
+      </w:pPr>
+      <w:rPr>
+        <w:rFonts w:ascii="Symbol" w:hAnsi="Symbol" w:cs="Symbol" w:eastAsia="Symbol" w:hint="default"/>
+      </w:rPr>
+    </w:lvl>
+    <w:lvl w:ilvl="7">
+      <w:start w:val="1"/>
+      <w:numFmt w:val="bullet"/>
+      <w:isLgl w:val="false"/>
+      <w:suff w:val="tab"/>
+      <w:lvlText w:val="o"/>
+      <w:lvlJc w:val="left"/>
+      <w:pPr>
+        <w:ind w:left="5749" w:hanging="360"/>
+      </w:pPr>
+      <w:rPr>
+        <w:rFonts w:ascii="Courier New" w:hAnsi="Courier New" w:cs="Courier New" w:eastAsia="Courier New" w:hint="default"/>
+      </w:rPr>
+    </w:lvl>
+    <w:lvl w:ilvl="8">
+      <w:start w:val="1"/>
+      <w:numFmt w:val="bullet"/>
+      <w:isLgl w:val="false"/>
+      <w:suff w:val="tab"/>
+      <w:lvlText w:val="§"/>
+      <w:lvlJc w:val="left"/>
+      <w:pPr>
+        <w:ind w:left="6469" w:hanging="360"/>
+      </w:pPr>
+      <w:rPr>
+        <w:rFonts w:ascii="Wingdings" w:hAnsi="Wingdings" w:cs="Wingdings" w:eastAsia="Wingdings" w:hint="default"/>
+      </w:rPr>
+    </w:lvl>
+  </w:abstractNum>
+  <w:abstractNum w:abstractNumId="7">
+    <w:multiLevelType w:val="hybridMultilevel"/>
+    <w:lvl w:ilvl="0">
+      <w:start w:val="1"/>
+      <w:numFmt w:val="bullet"/>
+      <w:isLgl w:val="false"/>
+      <w:suff w:val="tab"/>
+      <w:lvlText w:val="–"/>
+      <w:lvlJc w:val="left"/>
+      <w:pPr>
+        <w:ind w:left="1418" w:hanging="360"/>
+      </w:pPr>
+      <w:rPr>
+        <w:rFonts w:ascii="Arial" w:hAnsi="Arial" w:cs="Arial" w:eastAsia="Arial" w:hint="default"/>
+      </w:rPr>
+    </w:lvl>
+    <w:lvl w:ilvl="1">
+      <w:start w:val="1"/>
+      <w:numFmt w:val="bullet"/>
+      <w:isLgl w:val="false"/>
+      <w:suff w:val="tab"/>
+      <w:lvlText w:val="o"/>
+      <w:lvlJc w:val="left"/>
+      <w:pPr>
+        <w:ind w:left="2138" w:hanging="360"/>
+      </w:pPr>
+      <w:rPr>
+        <w:rFonts w:ascii="Courier New" w:hAnsi="Courier New" w:cs="Courier New" w:eastAsia="Courier New" w:hint="default"/>
+      </w:rPr>
+    </w:lvl>
+    <w:lvl w:ilvl="2">
+      <w:start w:val="1"/>
+      <w:numFmt w:val="bullet"/>
+      <w:isLgl w:val="false"/>
+      <w:suff w:val="tab"/>
+      <w:lvlText w:val="§"/>
+      <w:lvlJc w:val="left"/>
+      <w:pPr>
+        <w:ind w:left="2858" w:hanging="360"/>
+      </w:pPr>
+      <w:rPr>
+        <w:rFonts w:ascii="Wingdings" w:hAnsi="Wingdings" w:cs="Wingdings" w:eastAsia="Wingdings" w:hint="default"/>
+      </w:rPr>
+    </w:lvl>
+    <w:lvl w:ilvl="3">
+      <w:start w:val="1"/>
+      <w:numFmt w:val="bullet"/>
+      <w:isLgl w:val="false"/>
+      <w:suff w:val="tab"/>
+      <w:lvlText w:val="·"/>
+      <w:lvlJc w:val="left"/>
+      <w:pPr>
+        <w:ind w:left="3578" w:hanging="360"/>
+      </w:pPr>
+      <w:rPr>
+        <w:rFonts w:ascii="Symbol" w:hAnsi="Symbol" w:cs="Symbol" w:eastAsia="Symbol" w:hint="default"/>
+      </w:rPr>
+    </w:lvl>
+    <w:lvl w:ilvl="4">
+      <w:start w:val="1"/>
+      <w:numFmt w:val="bullet"/>
+      <w:isLgl w:val="false"/>
+      <w:suff w:val="tab"/>
+      <w:lvlText w:val="o"/>
+      <w:lvlJc w:val="left"/>
+      <w:pPr>
+        <w:ind w:left="4298" w:hanging="360"/>
+      </w:pPr>
+      <w:rPr>
+        <w:rFonts w:ascii="Courier New" w:hAnsi="Courier New" w:cs="Courier New" w:eastAsia="Courier New" w:hint="default"/>
+      </w:rPr>
+    </w:lvl>
+    <w:lvl w:ilvl="5">
+      <w:start w:val="1"/>
+      <w:numFmt w:val="bullet"/>
+      <w:isLgl w:val="false"/>
+      <w:suff w:val="tab"/>
+      <w:lvlText w:val="§"/>
+      <w:lvlJc w:val="left"/>
+      <w:pPr>
+        <w:ind w:left="5018" w:hanging="360"/>
+      </w:pPr>
+      <w:rPr>
+        <w:rFonts w:ascii="Wingdings" w:hAnsi="Wingdings" w:cs="Wingdings" w:eastAsia="Wingdings" w:hint="default"/>
+      </w:rPr>
+    </w:lvl>
+    <w:lvl w:ilvl="6">
+      <w:start w:val="1"/>
+      <w:numFmt w:val="bullet"/>
+      <w:isLgl w:val="false"/>
+      <w:suff w:val="tab"/>
+      <w:lvlText w:val="·"/>
+      <w:lvlJc w:val="left"/>
+      <w:pPr>
+        <w:ind w:left="5738" w:hanging="360"/>
+      </w:pPr>
+      <w:rPr>
+        <w:rFonts w:ascii="Symbol" w:hAnsi="Symbol" w:cs="Symbol" w:eastAsia="Symbol" w:hint="default"/>
+      </w:rPr>
+    </w:lvl>
+    <w:lvl w:ilvl="7">
+      <w:start w:val="1"/>
+      <w:numFmt w:val="bullet"/>
+      <w:isLgl w:val="false"/>
+      <w:suff w:val="tab"/>
+      <w:lvlText w:val="o"/>
+      <w:lvlJc w:val="left"/>
+      <w:pPr>
+        <w:ind w:left="6458" w:hanging="360"/>
+      </w:pPr>
+      <w:rPr>
+        <w:rFonts w:ascii="Courier New" w:hAnsi="Courier New" w:cs="Courier New" w:eastAsia="Courier New" w:hint="default"/>
+      </w:rPr>
+    </w:lvl>
+    <w:lvl w:ilvl="8">
+      <w:start w:val="1"/>
+      <w:numFmt w:val="bullet"/>
+      <w:isLgl w:val="false"/>
+      <w:suff w:val="tab"/>
+      <w:lvlText w:val="§"/>
+      <w:lvlJc w:val="left"/>
+      <w:pPr>
+        <w:ind w:left="7178" w:hanging="360"/>
+      </w:pPr>
+      <w:rPr>
+        <w:rFonts w:ascii="Wingdings" w:hAnsi="Wingdings" w:cs="Wingdings" w:eastAsia="Wingdings" w:hint="default"/>
+      </w:rPr>
+    </w:lvl>
+  </w:abstractNum>
   <w:num w:numId="1">
     <w:abstractNumId w:val="2"/>
   </w:num>
@@ -6708,6 +7308,15 @@
   </w:num>
   <w:num w:numId="5">
     <w:abstractNumId w:val="4"/>
+  </w:num>
+  <w:num w:numId="6">
+    <w:abstractNumId w:val="5"/>
+  </w:num>
+  <w:num w:numId="7">
+    <w:abstractNumId w:val="6"/>
+  </w:num>
+  <w:num w:numId="8">
+    <w:abstractNumId w:val="7"/>
   </w:num>
 </w:numbering>
 </file>

</xml_diff>